<commit_message>
added instructions for setup
</commit_message>
<xml_diff>
--- a/StatefullFirewallDoc.docx
+++ b/StatefullFirewallDoc.docx
@@ -449,6 +449,8 @@
             </w:sdt>
           </w:p>
         </w:tc>
+        <w:bookmarkStart w:id="0" w:name="_GoBack"/>
+        <w:bookmarkEnd w:id="0"/>
       </w:tr>
       <w:tr>
         <w:tc>
@@ -848,7 +850,7 @@
           <w:r>
             <w:fldChar w:fldCharType="separate"/>
           </w:r>
-          <w:hyperlink w:anchor="_Toc442295678" w:history="1">
+          <w:hyperlink w:anchor="_Toc442299211" w:history="1">
             <w:r>
               <w:rPr>
                 <w:rStyle w:val="Hyperlink"/>
@@ -875,7 +877,7 @@
                 <w:noProof/>
                 <w:webHidden/>
               </w:rPr>
-              <w:instrText xml:space="preserve"> PAGEREF _Toc442295678 \h </w:instrText>
+              <w:instrText xml:space="preserve"> PAGEREF _Toc442299211 \h </w:instrText>
             </w:r>
             <w:r>
               <w:rPr>
@@ -919,7 +921,7 @@
               <w:lang w:val="en-CA" w:eastAsia="en-CA"/>
             </w:rPr>
           </w:pPr>
-          <w:hyperlink w:anchor="_Toc442295679" w:history="1">
+          <w:hyperlink w:anchor="_Toc442299212" w:history="1">
             <w:r>
               <w:rPr>
                 <w:rStyle w:val="Hyperlink"/>
@@ -946,7 +948,7 @@
                 <w:noProof/>
                 <w:webHidden/>
               </w:rPr>
-              <w:instrText xml:space="preserve"> PAGEREF _Toc442295679 \h </w:instrText>
+              <w:instrText xml:space="preserve"> PAGEREF _Toc442299212 \h </w:instrText>
             </w:r>
             <w:r>
               <w:rPr>
@@ -990,7 +992,78 @@
               <w:lang w:val="en-CA" w:eastAsia="en-CA"/>
             </w:rPr>
           </w:pPr>
-          <w:hyperlink w:anchor="_Toc442295680" w:history="1">
+          <w:hyperlink w:anchor="_Toc442299213" w:history="1">
+            <w:r>
+              <w:rPr>
+                <w:rStyle w:val="Hyperlink"/>
+                <w:noProof/>
+              </w:rPr>
+              <w:t>Instructions</w:t>
+            </w:r>
+            <w:r>
+              <w:rPr>
+                <w:noProof/>
+                <w:webHidden/>
+              </w:rPr>
+              <w:tab/>
+            </w:r>
+            <w:r>
+              <w:rPr>
+                <w:noProof/>
+                <w:webHidden/>
+              </w:rPr>
+              <w:fldChar w:fldCharType="begin"/>
+            </w:r>
+            <w:r>
+              <w:rPr>
+                <w:noProof/>
+                <w:webHidden/>
+              </w:rPr>
+              <w:instrText xml:space="preserve"> PAGEREF _Toc442299213 \h </w:instrText>
+            </w:r>
+            <w:r>
+              <w:rPr>
+                <w:noProof/>
+                <w:webHidden/>
+              </w:rPr>
+            </w:r>
+            <w:r>
+              <w:rPr>
+                <w:noProof/>
+                <w:webHidden/>
+              </w:rPr>
+              <w:fldChar w:fldCharType="separate"/>
+            </w:r>
+            <w:r>
+              <w:rPr>
+                <w:noProof/>
+                <w:webHidden/>
+              </w:rPr>
+              <w:t>2</w:t>
+            </w:r>
+            <w:r>
+              <w:rPr>
+                <w:noProof/>
+                <w:webHidden/>
+              </w:rPr>
+              <w:fldChar w:fldCharType="end"/>
+            </w:r>
+          </w:hyperlink>
+        </w:p>
+        <w:p>
+          <w:pPr>
+            <w:pStyle w:val="TOC1"/>
+            <w:tabs>
+              <w:tab w:val="right" w:leader="dot" w:pos="9350"/>
+            </w:tabs>
+            <w:rPr>
+              <w:noProof/>
+              <w:sz w:val="22"/>
+              <w:szCs w:val="22"/>
+              <w:lang w:val="en-CA" w:eastAsia="en-CA"/>
+            </w:rPr>
+          </w:pPr>
+          <w:hyperlink w:anchor="_Toc442299214" w:history="1">
             <w:r>
               <w:rPr>
                 <w:rStyle w:val="Hyperlink"/>
@@ -1017,7 +1090,7 @@
                 <w:noProof/>
                 <w:webHidden/>
               </w:rPr>
-              <w:instrText xml:space="preserve"> PAGEREF _Toc442295680 \h </w:instrText>
+              <w:instrText xml:space="preserve"> PAGEREF _Toc442299214 \h </w:instrText>
             </w:r>
             <w:r>
               <w:rPr>
@@ -1061,7 +1134,7 @@
               <w:lang w:val="en-CA" w:eastAsia="en-CA"/>
             </w:rPr>
           </w:pPr>
-          <w:hyperlink w:anchor="_Toc442295681" w:history="1">
+          <w:hyperlink w:anchor="_Toc442299215" w:history="1">
             <w:r>
               <w:rPr>
                 <w:rStyle w:val="Hyperlink"/>
@@ -1088,7 +1161,7 @@
                 <w:noProof/>
                 <w:webHidden/>
               </w:rPr>
-              <w:instrText xml:space="preserve"> PAGEREF _Toc442295681 \h </w:instrText>
+              <w:instrText xml:space="preserve"> PAGEREF _Toc442299215 \h </w:instrText>
             </w:r>
             <w:r>
               <w:rPr>
@@ -1132,7 +1205,7 @@
               <w:lang w:val="en-CA" w:eastAsia="en-CA"/>
             </w:rPr>
           </w:pPr>
-          <w:hyperlink w:anchor="_Toc442295682" w:history="1">
+          <w:hyperlink w:anchor="_Toc442299216" w:history="1">
             <w:r>
               <w:rPr>
                 <w:rStyle w:val="Hyperlink"/>
@@ -1159,78 +1232,7 @@
                 <w:noProof/>
                 <w:webHidden/>
               </w:rPr>
-              <w:instrText xml:space="preserve"> PAGEREF _Toc442295682 \h </w:instrText>
-            </w:r>
-            <w:r>
-              <w:rPr>
-                <w:noProof/>
-                <w:webHidden/>
-              </w:rPr>
-            </w:r>
-            <w:r>
-              <w:rPr>
-                <w:noProof/>
-                <w:webHidden/>
-              </w:rPr>
-              <w:fldChar w:fldCharType="separate"/>
-            </w:r>
-            <w:r>
-              <w:rPr>
-                <w:noProof/>
-                <w:webHidden/>
-              </w:rPr>
-              <w:t>4</w:t>
-            </w:r>
-            <w:r>
-              <w:rPr>
-                <w:noProof/>
-                <w:webHidden/>
-              </w:rPr>
-              <w:fldChar w:fldCharType="end"/>
-            </w:r>
-          </w:hyperlink>
-        </w:p>
-        <w:p>
-          <w:pPr>
-            <w:pStyle w:val="TOC2"/>
-            <w:tabs>
-              <w:tab w:val="right" w:leader="dot" w:pos="9350"/>
-            </w:tabs>
-            <w:rPr>
-              <w:noProof/>
-              <w:sz w:val="22"/>
-              <w:szCs w:val="22"/>
-              <w:lang w:val="en-CA" w:eastAsia="en-CA"/>
-            </w:rPr>
-          </w:pPr>
-          <w:hyperlink w:anchor="_Toc442295683" w:history="1">
-            <w:r>
-              <w:rPr>
-                <w:rStyle w:val="Hyperlink"/>
-                <w:noProof/>
-              </w:rPr>
-              <w:t>Running the script</w:t>
-            </w:r>
-            <w:r>
-              <w:rPr>
-                <w:noProof/>
-                <w:webHidden/>
-              </w:rPr>
-              <w:tab/>
-            </w:r>
-            <w:r>
-              <w:rPr>
-                <w:noProof/>
-                <w:webHidden/>
-              </w:rPr>
-              <w:fldChar w:fldCharType="begin"/>
-            </w:r>
-            <w:r>
-              <w:rPr>
-                <w:noProof/>
-                <w:webHidden/>
-              </w:rPr>
-              <w:instrText xml:space="preserve"> PAGEREF _Toc442295683 \h </w:instrText>
+              <w:instrText xml:space="preserve"> PAGEREF _Toc442299216 \h </w:instrText>
             </w:r>
             <w:r>
               <w:rPr>
@@ -1300,6 +1302,14 @@
           <w:rFonts w:asciiTheme="majorHAnsi" w:eastAsiaTheme="majorEastAsia" w:hAnsiTheme="majorHAnsi" w:cstheme="majorBidi"/>
           <w:color w:val="3E3E67" w:themeColor="accent1" w:themeShade="BF"/>
           <w:sz w:val="56"/>
+          <w14:textFill>
+            <w14:solidFill>
+              <w14:schemeClr w14:val="accent1">
+                <w14:lumMod w14:val="75000"/>
+                <w14:lumMod w14:val="75000"/>
+              </w14:schemeClr>
+            </w14:solidFill>
+          </w14:textFill>
         </w:rPr>
       </w:sdtEndPr>
       <w:sdtContent>
@@ -1334,12 +1344,12 @@
       <w:pPr>
         <w:pStyle w:val="Heading1"/>
       </w:pPr>
-      <w:bookmarkStart w:id="0" w:name="_Toc442295678"/>
+      <w:bookmarkStart w:id="1" w:name="_Toc442299211"/>
       <w:r>
         <w:lastRenderedPageBreak/>
         <w:t>Introduction</w:t>
       </w:r>
-      <w:bookmarkEnd w:id="0"/>
+      <w:bookmarkEnd w:id="1"/>
     </w:p>
     <w:p/>
     <w:p>
@@ -1359,10 +1369,7 @@
         </w:numPr>
       </w:pPr>
       <w:r>
-        <w:t>Inbound/Outboun</w:t>
-      </w:r>
-      <w:r>
-        <w:t>d TCP packets on allowed ports</w:t>
+        <w:t>Inbound/Outbound TCP packets on allowed ports</w:t>
       </w:r>
     </w:p>
     <w:p>
@@ -1434,13 +1441,7 @@
         </w:numPr>
       </w:pPr>
       <w:r>
-        <w:t xml:space="preserve">Drop </w:t>
-      </w:r>
-      <w:r>
-        <w:t xml:space="preserve">any packets with a source address from the outside matching </w:t>
-      </w:r>
-      <w:r>
-        <w:t>the host’s</w:t>
+        <w:t>Drop any packets with a source address from the outside matching the host’s</w:t>
       </w:r>
       <w:r>
         <w:t xml:space="preserve"> internal network</w:t>
@@ -1455,10 +1456,7 @@
         </w:numPr>
       </w:pPr>
       <w:r>
-        <w:t xml:space="preserve">Reject </w:t>
-      </w:r>
-      <w:r>
-        <w:t>connections that are coming the “wrong” way (i.e., inbou</w:t>
+        <w:t>Reject connections that are coming the “wrong” way (i.e., inbou</w:t>
       </w:r>
       <w:r>
         <w:t>nd SYN packets to high ports)</w:t>
@@ -1515,10 +1513,7 @@
         </w:numPr>
       </w:pPr>
       <w:r>
-        <w:t>Drop all</w:t>
-      </w:r>
-      <w:r>
-        <w:t xml:space="preserve"> Telnet packets</w:t>
+        <w:t>Drop all Telnet packets</w:t>
       </w:r>
     </w:p>
     <w:p>
@@ -1555,11 +1550,11 @@
       <w:pPr>
         <w:pStyle w:val="Heading1"/>
       </w:pPr>
-      <w:bookmarkStart w:id="1" w:name="_Toc442295679"/>
+      <w:bookmarkStart w:id="2" w:name="_Toc442299212"/>
       <w:r>
         <w:t>Listings</w:t>
       </w:r>
-      <w:bookmarkEnd w:id="1"/>
+      <w:bookmarkEnd w:id="2"/>
     </w:p>
     <w:p>
       <w:pPr>
@@ -1571,6 +1566,16 @@
     </w:p>
     <w:p>
       <w:pPr>
+        <w:pStyle w:val="Heading1"/>
+      </w:pPr>
+      <w:bookmarkStart w:id="3" w:name="_Toc442299213"/>
+      <w:r>
+        <w:t>Instructions</w:t>
+      </w:r>
+      <w:bookmarkEnd w:id="3"/>
+    </w:p>
+    <w:p>
+      <w:pPr>
         <w:spacing w:after="0" w:line="240" w:lineRule="auto"/>
         <w:rPr>
           <w:sz w:val="24"/>
@@ -1584,6 +1589,12 @@
           <w:sz w:val="24"/>
         </w:rPr>
       </w:pPr>
+      <w:r>
+        <w:rPr>
+          <w:sz w:val="24"/>
+        </w:rPr>
+        <w:t>To set up the firewall, first set the network interface names and IP addresses of the machine that will run the firewall and one of the internal hosts in the “hosts.sh” file.</w:t>
+      </w:r>
     </w:p>
     <w:p>
       <w:pPr>
@@ -1600,6 +1611,12 @@
           <w:sz w:val="24"/>
         </w:rPr>
       </w:pPr>
+      <w:r>
+        <w:rPr>
+          <w:sz w:val="24"/>
+        </w:rPr>
+        <w:t xml:space="preserve">Both machines, firewall and internal host, must have this script installed. </w:t>
+      </w:r>
     </w:p>
     <w:p>
       <w:pPr>
@@ -1616,6 +1633,25 @@
           <w:sz w:val="24"/>
         </w:rPr>
       </w:pPr>
+      <w:r>
+        <w:rPr>
+          <w:sz w:val="24"/>
+        </w:rPr>
+        <w:t xml:space="preserve">For the machine running the firewall, run the </w:t>
+      </w:r>
+      <w:r>
+        <w:rPr>
+          <w:i/>
+          <w:sz w:val="24"/>
+        </w:rPr>
+        <w:t>hosts</w:t>
+      </w:r>
+      <w:r>
+        <w:rPr>
+          <w:sz w:val="24"/>
+        </w:rPr>
+        <w:t xml:space="preserve"> script using “firewall” as the argument to set up the routing table and add MASQUERADE. As for the internal host, have the script run with “internal” as the argument to set up the host’s routing table.</w:t>
+      </w:r>
     </w:p>
     <w:p>
       <w:pPr>
@@ -1632,6 +1668,34 @@
           <w:sz w:val="24"/>
         </w:rPr>
       </w:pPr>
+      <w:r>
+        <w:rPr>
+          <w:sz w:val="24"/>
+        </w:rPr>
+        <w:t>To run the firewall: “</w:t>
+      </w:r>
+      <w:proofErr w:type="spellStart"/>
+      <w:r>
+        <w:rPr>
+          <w:rFonts w:ascii="Courier New" w:hAnsi="Courier New" w:cs="Courier New"/>
+          <w:sz w:val="24"/>
+        </w:rPr>
+        <w:t>sh</w:t>
+      </w:r>
+      <w:proofErr w:type="spellEnd"/>
+      <w:r>
+        <w:rPr>
+          <w:rFonts w:ascii="Courier New" w:hAnsi="Courier New" w:cs="Courier New"/>
+          <w:sz w:val="24"/>
+        </w:rPr>
+        <w:t xml:space="preserve"> firewall.sh</w:t>
+      </w:r>
+      <w:r>
+        <w:rPr>
+          <w:sz w:val="24"/>
+        </w:rPr>
+        <w:t xml:space="preserve">” </w:t>
+      </w:r>
     </w:p>
     <w:p>
       <w:pPr>
@@ -1640,6 +1704,34 @@
           <w:sz w:val="24"/>
         </w:rPr>
       </w:pPr>
+      <w:r>
+        <w:rPr>
+          <w:sz w:val="24"/>
+        </w:rPr>
+        <w:t>To flush all rules and reset default policy to ACCEPT: “</w:t>
+      </w:r>
+      <w:proofErr w:type="spellStart"/>
+      <w:r>
+        <w:rPr>
+          <w:rFonts w:ascii="Courier New" w:hAnsi="Courier New" w:cs="Courier New"/>
+          <w:sz w:val="24"/>
+        </w:rPr>
+        <w:t>sh</w:t>
+      </w:r>
+      <w:proofErr w:type="spellEnd"/>
+      <w:r>
+        <w:rPr>
+          <w:rFonts w:ascii="Courier New" w:hAnsi="Courier New" w:cs="Courier New"/>
+          <w:sz w:val="24"/>
+        </w:rPr>
+        <w:t xml:space="preserve"> firewall.sh reset</w:t>
+      </w:r>
+      <w:r>
+        <w:rPr>
+          <w:sz w:val="24"/>
+        </w:rPr>
+        <w:t>”</w:t>
+      </w:r>
     </w:p>
     <w:p>
       <w:pPr>
@@ -1653,9 +1745,38 @@
       <w:pPr>
         <w:spacing w:after="0" w:line="240" w:lineRule="auto"/>
         <w:rPr>
+          <w:rFonts w:ascii="Courier New" w:hAnsi="Courier New" w:cs="Courier New"/>
           <w:sz w:val="24"/>
         </w:rPr>
       </w:pPr>
+      <w:r>
+        <w:rPr>
+          <w:sz w:val="24"/>
+        </w:rPr>
+        <w:t>To run the test script: “</w:t>
+      </w:r>
+      <w:proofErr w:type="spellStart"/>
+      <w:r>
+        <w:rPr>
+          <w:rFonts w:ascii="Courier New" w:hAnsi="Courier New" w:cs="Courier New"/>
+          <w:sz w:val="24"/>
+        </w:rPr>
+        <w:t>sh</w:t>
+      </w:r>
+      <w:proofErr w:type="spellEnd"/>
+      <w:r>
+        <w:rPr>
+          <w:rFonts w:ascii="Courier New" w:hAnsi="Courier New" w:cs="Courier New"/>
+          <w:sz w:val="24"/>
+        </w:rPr>
+        <w:t xml:space="preserve"> testFirewall.sh</w:t>
+      </w:r>
+      <w:r>
+        <w:rPr>
+          <w:sz w:val="24"/>
+        </w:rPr>
+        <w:t>”</w:t>
+      </w:r>
     </w:p>
     <w:p>
       <w:pPr>
@@ -1715,25 +1836,104 @@
     </w:p>
     <w:p>
       <w:pPr>
+        <w:spacing w:after="0" w:line="240" w:lineRule="auto"/>
+        <w:rPr>
+          <w:sz w:val="24"/>
+        </w:rPr>
+      </w:pPr>
+    </w:p>
+    <w:p>
+      <w:pPr>
+        <w:spacing w:after="0" w:line="240" w:lineRule="auto"/>
+        <w:rPr>
+          <w:sz w:val="24"/>
+        </w:rPr>
+      </w:pPr>
+    </w:p>
+    <w:p>
+      <w:pPr>
+        <w:spacing w:after="0" w:line="240" w:lineRule="auto"/>
+        <w:rPr>
+          <w:sz w:val="24"/>
+        </w:rPr>
+      </w:pPr>
+    </w:p>
+    <w:p>
+      <w:pPr>
+        <w:spacing w:after="0" w:line="240" w:lineRule="auto"/>
+        <w:rPr>
+          <w:sz w:val="24"/>
+        </w:rPr>
+      </w:pPr>
+    </w:p>
+    <w:p>
+      <w:pPr>
+        <w:spacing w:after="0" w:line="240" w:lineRule="auto"/>
+        <w:rPr>
+          <w:sz w:val="24"/>
+        </w:rPr>
+      </w:pPr>
+    </w:p>
+    <w:p>
+      <w:pPr>
+        <w:spacing w:after="0" w:line="240" w:lineRule="auto"/>
+        <w:rPr>
+          <w:sz w:val="24"/>
+        </w:rPr>
+      </w:pPr>
+    </w:p>
+    <w:p>
+      <w:pPr>
+        <w:spacing w:after="0" w:line="240" w:lineRule="auto"/>
+        <w:rPr>
+          <w:sz w:val="24"/>
+        </w:rPr>
+      </w:pPr>
+    </w:p>
+    <w:p>
+      <w:pPr>
+        <w:spacing w:after="0" w:line="240" w:lineRule="auto"/>
+        <w:rPr>
+          <w:sz w:val="24"/>
+        </w:rPr>
+      </w:pPr>
+    </w:p>
+    <w:p>
+      <w:pPr>
+        <w:spacing w:after="0" w:line="240" w:lineRule="auto"/>
+        <w:rPr>
+          <w:sz w:val="24"/>
+        </w:rPr>
+      </w:pPr>
+    </w:p>
+    <w:p>
+      <w:pPr>
+        <w:spacing w:after="0" w:line="240" w:lineRule="auto"/>
+        <w:rPr>
+          <w:sz w:val="24"/>
+        </w:rPr>
+      </w:pPr>
+    </w:p>
+    <w:p>
+      <w:pPr>
         <w:pStyle w:val="Heading1"/>
       </w:pPr>
-      <w:bookmarkStart w:id="2" w:name="_Toc442295680"/>
+      <w:bookmarkStart w:id="4" w:name="_Toc442299214"/>
       <w:r>
-        <w:lastRenderedPageBreak/>
         <w:t>Design</w:t>
       </w:r>
-      <w:bookmarkEnd w:id="2"/>
+      <w:bookmarkEnd w:id="4"/>
     </w:p>
     <w:p/>
     <w:p>
       <w:pPr>
         <w:pStyle w:val="Heading2"/>
       </w:pPr>
-      <w:bookmarkStart w:id="3" w:name="_Toc442295681"/>
+      <w:bookmarkStart w:id="5" w:name="_Toc442299215"/>
       <w:r>
         <w:t>Network Diagram</w:t>
       </w:r>
-      <w:bookmarkEnd w:id="3"/>
+      <w:bookmarkEnd w:id="5"/>
     </w:p>
     <w:p/>
     <w:p>
@@ -1958,121 +2158,35 @@
       <w:pPr>
         <w:pStyle w:val="Heading1"/>
       </w:pPr>
-      <w:bookmarkStart w:id="4" w:name="_Toc442295682"/>
+      <w:bookmarkStart w:id="6" w:name="_Toc442299216"/>
       <w:r>
-        <w:lastRenderedPageBreak/>
         <w:t>Testing</w:t>
       </w:r>
       <w:r>
         <w:t xml:space="preserve"> and Results</w:t>
       </w:r>
-      <w:bookmarkEnd w:id="4"/>
+      <w:bookmarkEnd w:id="6"/>
     </w:p>
     <w:p/>
     <w:p>
       <w:pPr>
-        <w:pStyle w:val="Heading2"/>
-      </w:pPr>
-      <w:bookmarkStart w:id="5" w:name="_Toc442295683"/>
-      <w:r>
-        <w:t>Running the script</w:t>
-      </w:r>
-      <w:bookmarkEnd w:id="5"/>
-    </w:p>
-    <w:p>
-      <w:pPr>
-        <w:pStyle w:val="Heading2"/>
-      </w:pPr>
-    </w:p>
-    <w:p>
-      <w:pPr>
         <w:rPr>
           <w:sz w:val="24"/>
         </w:rPr>
       </w:pPr>
-      <w:r>
+    </w:p>
+    <w:p>
+      <w:pPr>
         <w:rPr>
           <w:sz w:val="24"/>
         </w:rPr>
-        <w:t>Using the reset argument in the firewall script:</w:t>
-      </w:r>
-    </w:p>
-    <w:p>
-      <w:pPr>
-        <w:rPr>
-          <w:sz w:val="24"/>
-        </w:rPr>
-      </w:pPr>
-      <w:r>
-        <w:rPr>
-          <w:noProof/>
-          <w:sz w:val="24"/>
-          <w:lang w:val="en-CA" w:eastAsia="en-CA"/>
-        </w:rPr>
-        <w:drawing>
-          <wp:inline distT="0" distB="0" distL="0" distR="0">
-            <wp:extent cx="5514975" cy="2076450"/>
-            <wp:effectExtent l="0" t="0" r="9525" b="0"/>
-            <wp:docPr id="16" name="Picture 16" descr="F:\Users\Rizwan Ahmed\Dropbox\BTECH_WINTER_2016\COMP8006\personal-firewall-master\testResults\firewall-reset-test.png"/>
-            <wp:cNvGraphicFramePr>
-              <a:graphicFrameLocks xmlns:a="http://schemas.openxmlformats.org/drawingml/2006/main" noChangeAspect="1"/>
-            </wp:cNvGraphicFramePr>
-            <a:graphic xmlns:a="http://schemas.openxmlformats.org/drawingml/2006/main">
-              <a:graphicData uri="http://schemas.openxmlformats.org/drawingml/2006/picture">
-                <pic:pic xmlns:pic="http://schemas.openxmlformats.org/drawingml/2006/picture">
-                  <pic:nvPicPr>
-                    <pic:cNvPr id="0" name="Picture 1" descr="F:\Users\Rizwan Ahmed\Dropbox\BTECH_WINTER_2016\COMP8006\personal-firewall-master\testResults\firewall-reset-test.png"/>
-                    <pic:cNvPicPr>
-                      <a:picLocks noChangeAspect="1" noChangeArrowheads="1"/>
-                    </pic:cNvPicPr>
-                  </pic:nvPicPr>
-                  <pic:blipFill>
-                    <a:blip r:embed="rId12">
-                      <a:extLst>
-                        <a:ext uri="{28A0092B-C50C-407E-A947-70E740481C1C}">
-                          <a14:useLocalDpi xmlns:a14="http://schemas.microsoft.com/office/drawing/2010/main" val="0"/>
-                        </a:ext>
-                      </a:extLst>
-                    </a:blip>
-                    <a:srcRect/>
-                    <a:stretch>
-                      <a:fillRect/>
-                    </a:stretch>
-                  </pic:blipFill>
-                  <pic:spPr bwMode="auto">
-                    <a:xfrm>
-                      <a:off x="0" y="0"/>
-                      <a:ext cx="5514975" cy="2076450"/>
-                    </a:xfrm>
-                    <a:prstGeom prst="rect">
-                      <a:avLst/>
-                    </a:prstGeom>
-                    <a:noFill/>
-                    <a:ln>
-                      <a:noFill/>
-                    </a:ln>
-                  </pic:spPr>
-                </pic:pic>
-              </a:graphicData>
-            </a:graphic>
-          </wp:inline>
-        </w:drawing>
-      </w:r>
-    </w:p>
-    <w:p>
-      <w:pPr>
-        <w:rPr>
-          <w:sz w:val="24"/>
-        </w:rPr>
-      </w:pPr>
-      <w:bookmarkStart w:id="6" w:name="_GoBack"/>
-      <w:bookmarkEnd w:id="6"/>
+      </w:pPr>
     </w:p>
     <w:sectPr>
-      <w:headerReference w:type="even" r:id="rId13"/>
-      <w:headerReference w:type="default" r:id="rId14"/>
-      <w:footerReference w:type="even" r:id="rId15"/>
-      <w:footerReference w:type="default" r:id="rId16"/>
+      <w:headerReference w:type="even" r:id="rId12"/>
+      <w:headerReference w:type="default" r:id="rId13"/>
+      <w:footerReference w:type="even" r:id="rId14"/>
+      <w:footerReference w:type="default" r:id="rId15"/>
       <w:pgSz w:w="12240" w:h="15840"/>
       <w:pgMar w:top="1440" w:right="1440" w:bottom="1440" w:left="1440" w:header="720" w:footer="720" w:gutter="0"/>
       <w:pgNumType w:start="0"/>
@@ -5077,7 +5191,6 @@
   <w:style w:type="character" w:default="1" w:styleId="DefaultParagraphFont">
     <w:name w:val="Default Paragraph Font"/>
     <w:uiPriority w:val="1"/>
-    <w:semiHidden/>
     <w:unhideWhenUsed/>
   </w:style>
   <w:style w:type="table" w:default="1" w:styleId="TableNormal">
@@ -5997,6 +6110,7 @@
   </w:compat>
   <w:rsids>
     <w:rsidRoot w:val="007F6DFC"/>
+    <w:rsid w:val="0005430A"/>
     <w:rsid w:val="00054485"/>
     <w:rsid w:val="000E02B3"/>
     <w:rsid w:val="002655FE"/>
@@ -6905,15 +7019,6 @@
 </file>
 
 <file path=customXml/item2.xml><?xml version="1.0" encoding="utf-8"?>
-<?mso-contentType ?>
-<FormTemplates xmlns="http://schemas.microsoft.com/sharepoint/v3/contenttype/forms">
-  <Display>DocumentLibraryForm</Display>
-  <Edit>AssetEditForm</Edit>
-  <New>DocumentLibraryForm</New>
-</FormTemplates>
-</file>
-
-<file path=customXml/item3.xml><?xml version="1.0" encoding="utf-8"?>
 <outs:outSpaceData xmlns:outs="http://schemas.microsoft.com/office/2009/outspace/metadata">
   <outs:relatedDates/>
   <outs:relatedDocuments/>
@@ -6921,6 +7026,15 @@
   <propertyMetadataList xmlns="http://schemas.microsoft.com/office/2009/outspace/metadata"/>
   <outs:corruptMetadataWasLost/>
 </outs:outSpaceData>
+</file>
+
+<file path=customXml/item3.xml><?xml version="1.0" encoding="utf-8"?>
+<?mso-contentType ?>
+<FormTemplates xmlns="http://schemas.microsoft.com/sharepoint/v3/contenttype/forms">
+  <Display>DocumentLibraryForm</Display>
+  <Edit>AssetEditForm</Edit>
+  <New>DocumentLibraryForm</New>
+</FormTemplates>
 </file>
 
 <file path=customXml/item4.xml><?xml version="1.0" encoding="utf-8"?>
@@ -6936,6 +7050,14 @@
 </file>
 
 <file path=customXml/itemProps2.xml><?xml version="1.0" encoding="utf-8"?>
+<ds:datastoreItem xmlns:ds="http://schemas.openxmlformats.org/officeDocument/2006/customXml" ds:itemID="{BB12CF13-A6E2-4B52-A065-C287D308AFEB}">
+  <ds:schemaRefs>
+    <ds:schemaRef ds:uri="http://schemas.microsoft.com/office/2009/outspace/metadata"/>
+  </ds:schemaRefs>
+</ds:datastoreItem>
+</file>
+
+<file path=customXml/itemProps3.xml><?xml version="1.0" encoding="utf-8"?>
 <ds:datastoreItem xmlns:ds="http://schemas.openxmlformats.org/officeDocument/2006/customXml" ds:itemID="{795B1D79-FF5F-4F33-9CB1-3F71105EFBC2}">
   <ds:schemaRefs>
     <ds:schemaRef ds:uri="http://schemas.microsoft.com/sharepoint/v3/contenttype/forms"/>
@@ -6943,16 +7065,8 @@
 </ds:datastoreItem>
 </file>
 
-<file path=customXml/itemProps3.xml><?xml version="1.0" encoding="utf-8"?>
-<ds:datastoreItem xmlns:ds="http://schemas.openxmlformats.org/officeDocument/2006/customXml" ds:itemID="{BB12CF13-A6E2-4B52-A065-C287D308AFEB}">
-  <ds:schemaRefs>
-    <ds:schemaRef ds:uri="http://schemas.microsoft.com/office/2009/outspace/metadata"/>
-  </ds:schemaRefs>
-</ds:datastoreItem>
-</file>
-
 <file path=customXml/itemProps4.xml><?xml version="1.0" encoding="utf-8"?>
-<ds:datastoreItem xmlns:ds="http://schemas.openxmlformats.org/officeDocument/2006/customXml" ds:itemID="{66C4AD2D-094F-458B-AAB2-C99E4A9F642A}">
+<ds:datastoreItem xmlns:ds="http://schemas.openxmlformats.org/officeDocument/2006/customXml" ds:itemID="{FE12D7A1-85A0-4B2D-A4B0-32D1954FA783}">
   <ds:schemaRefs>
     <ds:schemaRef ds:uri="http://schemas.openxmlformats.org/officeDocument/2006/bibliography"/>
   </ds:schemaRefs>

</xml_diff>